<commit_message>
Full Argentina 2001 case
</commit_message>
<xml_diff>
--- a/main.docx
+++ b/main.docx
@@ -350,10 +350,65 @@
     </w:p>
     <w:p>
       <w:pPr>
+        <w:pStyle w:val="FigureWithCaption"/>
+      </w:pPr>
+      <w:r>
+        <w:drawing>
+          <wp:inline>
+            <wp:extent cx="2660072" cy="2378718"/>
+            <wp:effectExtent b="0" l="0" r="0" t="0"/>
+            <wp:docPr descr="Comparación de Libertad económica" id="1" name="Picture"/>
+            <a:graphic>
+              <a:graphicData uri="http://schemas.openxmlformats.org/drawingml/2006/picture">
+                <pic:pic>
+                  <pic:nvPicPr>
+                    <pic:cNvPr descr="argie_ile_comparado.png" id="0" name="Picture"/>
+                    <pic:cNvPicPr>
+                      <a:picLocks noChangeArrowheads="1" noChangeAspect="1"/>
+                    </pic:cNvPicPr>
+                  </pic:nvPicPr>
+                  <pic:blipFill>
+                    <a:blip r:embed="rId30"/>
+                    <a:stretch>
+                      <a:fillRect/>
+                    </a:stretch>
+                  </pic:blipFill>
+                  <pic:spPr bwMode="auto">
+                    <a:xfrm>
+                      <a:off x="0" y="0"/>
+                      <a:ext cx="2660072" cy="2378718"/>
+                    </a:xfrm>
+                    <a:prstGeom prst="rect">
+                      <a:avLst/>
+                    </a:prstGeom>
+                    <a:noFill/>
+                    <a:ln w="9525">
+                      <a:noFill/>
+                      <a:headEnd/>
+                      <a:tailEnd/>
+                    </a:ln>
+                  </pic:spPr>
+                </pic:pic>
+              </a:graphicData>
+            </a:graphic>
+          </wp:inline>
+        </w:drawing>
+      </w:r>
+    </w:p>
+    <w:p>
+      <w:pPr>
+        <w:pStyle w:val="ImageCaption"/>
+      </w:pPr>
+      <w:r>
+        <w:t xml:space="preserve">Comparación de Libertad económica</w:t>
+      </w:r>
+    </w:p>
+    <w:p>
+      <w:pPr>
         <w:pStyle w:val="Heading3"/>
       </w:pPr>
-      <w:bookmarkStart w:id="30" w:name="monitoreo-de-indicadores"/>
-      <w:bookmarkEnd w:id="30"/>
+      <w:bookmarkStart w:id="31" w:name="monitoreo-de-indicadores"/>
+      <w:bookmarkEnd w:id="31"/>
       <w:r>
         <w:t xml:space="preserve">Monitoreo de indicadores</w:t>
       </w:r>
@@ -362,8 +417,8 @@
       <w:pPr>
         <w:pStyle w:val="Heading5"/>
       </w:pPr>
-      <w:bookmarkStart w:id="31" w:name="excange-rate"/>
-      <w:bookmarkEnd w:id="31"/>
+      <w:bookmarkStart w:id="32" w:name="excange-rate"/>
+      <w:bookmarkEnd w:id="32"/>
       <w:r>
         <w:t xml:space="preserve">Excange rate:</w:t>
       </w:r>
@@ -396,7 +451,7 @@
                     </pic:cNvPicPr>
                   </pic:nvPicPr>
                   <pic:blipFill>
-                    <a:blip r:embed="rId32"/>
+                    <a:blip r:embed="rId33"/>
                     <a:stretch>
                       <a:fillRect/>
                     </a:stretch>
@@ -435,8 +490,8 @@
       <w:pPr>
         <w:pStyle w:val="Heading5"/>
       </w:pPr>
-      <w:bookmarkStart w:id="33" w:name="cds"/>
-      <w:bookmarkEnd w:id="33"/>
+      <w:bookmarkStart w:id="34" w:name="cds"/>
+      <w:bookmarkEnd w:id="34"/>
       <w:r>
         <w:t xml:space="preserve">CDS:</w:t>
       </w:r>
@@ -469,7 +524,7 @@
                     </pic:cNvPicPr>
                   </pic:nvPicPr>
                   <pic:blipFill>
-                    <a:blip r:embed="rId34"/>
+                    <a:blip r:embed="rId35"/>
                     <a:stretch>
                       <a:fillRect/>
                     </a:stretch>
@@ -508,8 +563,8 @@
       <w:pPr>
         <w:pStyle w:val="Heading5"/>
       </w:pPr>
-      <w:bookmarkStart w:id="35" w:name="endeudamiento"/>
-      <w:bookmarkEnd w:id="35"/>
+      <w:bookmarkStart w:id="36" w:name="endeudamiento"/>
+      <w:bookmarkEnd w:id="36"/>
       <w:r>
         <w:t xml:space="preserve">Endeudamiento:</w:t>
       </w:r>
@@ -542,7 +597,7 @@
                     </pic:cNvPicPr>
                   </pic:nvPicPr>
                   <pic:blipFill>
-                    <a:blip r:embed="rId36"/>
+                    <a:blip r:embed="rId37"/>
                     <a:stretch>
                       <a:fillRect/>
                     </a:stretch>
@@ -581,28 +636,10 @@
       <w:pPr>
         <w:pStyle w:val="Heading3"/>
       </w:pPr>
-      <w:bookmarkStart w:id="37" w:name="valor-duro-de-los-activos"/>
-      <w:bookmarkEnd w:id="37"/>
+      <w:bookmarkStart w:id="38" w:name="valor-duro-de-los-activos"/>
+      <w:bookmarkEnd w:id="38"/>
       <w:r>
         <w:t xml:space="preserve">Valor duro de los activos</w:t>
-      </w:r>
-    </w:p>
-    <w:p>
-      <w:pPr>
-        <w:pStyle w:val="Heading5"/>
-      </w:pPr>
-      <w:bookmarkStart w:id="38" w:name="valor-libros"/>
-      <w:bookmarkEnd w:id="38"/>
-      <w:r>
-        <w:t xml:space="preserve">Valor libros:</w:t>
-      </w:r>
-    </w:p>
-    <w:p>
-      <w:pPr>
-        <w:pStyle w:val="FirstParagraph"/>
-      </w:pPr>
-      <w:r>
-        <w:t xml:space="preserve">El tipo de cambio fijo se rompe, produciendo una devaluación.</w:t>
       </w:r>
     </w:p>
     <w:sectPr/>
@@ -713,7 +750,7 @@
     </w:lvl>
   </w:abstractNum>
   <w:abstractNum w:abstractNumId="990">
-    <w:nsid w:val="fd3ca100"/>
+    <w:nsid w:val="fe765436"/>
     <w:multiLevelType w:val="multilevel"/>
     <w:lvl w:ilvl="0">
       <w:numFmt w:val="bullet"/>

</xml_diff>